<commit_message>
drafter: OS template change for response
</commit_message>
<xml_diff>
--- a/script_drafter/OS_template.docx
+++ b/script_drafter/OS_template.docx
@@ -18,7 +18,27 @@
           <w:sz w:val="38"/>
           <w:szCs w:val="38"/>
         </w:rPr>
-        <w:t>Lesson $lesson_num $topic</w:t>
+        <w:t>Lesson $</w:t>
+      </w:r>
+      <w:proofErr w:type="spellStart"/>
+      <w:r>
+        <w:rPr>
+          <w:b/>
+          <w:color w:val="548DD4" w:themeColor="text2" w:themeTint="99"/>
+          <w:sz w:val="38"/>
+          <w:szCs w:val="38"/>
+        </w:rPr>
+        <w:t>lesson_num</w:t>
+      </w:r>
+      <w:proofErr w:type="spellEnd"/>
+      <w:r>
+        <w:rPr>
+          <w:b/>
+          <w:color w:val="548DD4" w:themeColor="text2" w:themeTint="99"/>
+          <w:sz w:val="38"/>
+          <w:szCs w:val="38"/>
+        </w:rPr>
+        <w:t xml:space="preserve"> $topic</w:t>
       </w:r>
     </w:p>
     <w:p>
@@ -112,8 +132,13 @@
       </w:r>
       <w:r>
         <w:tab/>
-        <w:t>$lesson_type</w:t>
+        <w:t>$</w:t>
       </w:r>
+      <w:proofErr w:type="spellStart"/>
+      <w:r>
+        <w:t>lesson_type</w:t>
+      </w:r>
+      <w:proofErr w:type="spellEnd"/>
     </w:p>
     <w:p/>
     <w:p>
@@ -211,64 +236,123 @@
         <w:t>Characters</w:t>
       </w:r>
     </w:p>
+    <w:tbl>
+      <w:tblPr>
+        <w:tblStyle w:val="TableGrid"/>
+        <w:tblW w:w="0" w:type="auto"/>
+        <w:tblBorders>
+          <w:top w:val="none" w:sz="0" w:space="0" w:color="auto"/>
+          <w:left w:val="none" w:sz="0" w:space="0" w:color="auto"/>
+          <w:bottom w:val="none" w:sz="0" w:space="0" w:color="auto"/>
+          <w:right w:val="none" w:sz="0" w:space="0" w:color="auto"/>
+          <w:insideH w:val="none" w:sz="0" w:space="0" w:color="auto"/>
+          <w:insideV w:val="none" w:sz="0" w:space="0" w:color="auto"/>
+        </w:tblBorders>
+        <w:tblLook w:val="04A0" w:firstRow="1" w:lastRow="0" w:firstColumn="1" w:lastColumn="0" w:noHBand="0" w:noVBand="1"/>
+      </w:tblPr>
+      <w:tblGrid>
+        <w:gridCol w:w="4428"/>
+        <w:gridCol w:w="4428"/>
+      </w:tblGrid>
+      <w:tr>
+        <w:tc>
+          <w:tcPr>
+            <w:tcW w:w="4428" w:type="dxa"/>
+          </w:tcPr>
+          <w:p>
+            <w:pPr>
+              <w:pStyle w:val="Line"/>
+              <w:ind w:left="0" w:firstLine="0"/>
+            </w:pPr>
+            <w:r>
+              <w:t>Tutor</w:t>
+            </w:r>
+          </w:p>
+        </w:tc>
+        <w:tc>
+          <w:tcPr>
+            <w:tcW w:w="4428" w:type="dxa"/>
+          </w:tcPr>
+          <w:p>
+            <w:pPr>
+              <w:pStyle w:val="Line"/>
+              <w:ind w:left="0" w:firstLine="0"/>
+            </w:pPr>
+            <w:r>
+              <w:t>$Tutor</w:t>
+            </w:r>
+          </w:p>
+        </w:tc>
+      </w:tr>
+      <w:tr>
+        <w:tc>
+          <w:tcPr>
+            <w:tcW w:w="4428" w:type="dxa"/>
+          </w:tcPr>
+          <w:p>
+            <w:pPr>
+              <w:pStyle w:val="Line"/>
+              <w:ind w:left="0" w:firstLine="0"/>
+            </w:pPr>
+            <w:r>
+              <w:t>Strong student</w:t>
+            </w:r>
+          </w:p>
+        </w:tc>
+        <w:tc>
+          <w:tcPr>
+            <w:tcW w:w="4428" w:type="dxa"/>
+          </w:tcPr>
+          <w:p>
+            <w:pPr>
+              <w:pStyle w:val="Line"/>
+              <w:ind w:left="0" w:firstLine="0"/>
+            </w:pPr>
+            <w:r>
+              <w:t>$Strong</w:t>
+            </w:r>
+          </w:p>
+        </w:tc>
+      </w:tr>
+      <w:tr>
+        <w:tc>
+          <w:tcPr>
+            <w:tcW w:w="4428" w:type="dxa"/>
+          </w:tcPr>
+          <w:p>
+            <w:pPr>
+              <w:pStyle w:val="Line"/>
+              <w:ind w:left="0" w:firstLine="0"/>
+            </w:pPr>
+            <w:r>
+              <w:t>Weak student</w:t>
+            </w:r>
+          </w:p>
+        </w:tc>
+        <w:tc>
+          <w:tcPr>
+            <w:tcW w:w="4428" w:type="dxa"/>
+          </w:tcPr>
+          <w:p>
+            <w:pPr>
+              <w:pStyle w:val="Line"/>
+              <w:ind w:left="0" w:firstLine="0"/>
+            </w:pPr>
+            <w:r>
+              <w:t>$Weak</w:t>
+            </w:r>
+          </w:p>
+        </w:tc>
+      </w:tr>
+    </w:tbl>
     <w:p>
       <w:pPr>
-        <w:pStyle w:val="Line"/>
-      </w:pPr>
-      <w:r>
-        <w:t>Tutor</w:t>
-      </w:r>
-      <w:r>
-        <w:tab/>
-      </w:r>
-      <w:r>
-        <w:tab/>
-      </w:r>
-      <w:r>
-        <w:tab/>
-        <w:t>$Tutor</w:t>
-      </w:r>
+        <w:shd w:val="clear" w:color="auto" w:fill="E6E6E6"/>
+        <w:rPr>
+          <w:b/>
+        </w:rPr>
+      </w:pPr>
     </w:p>
-    <w:p>
-      <w:pPr>
-        <w:pStyle w:val="Line"/>
-      </w:pPr>
-      <w:r>
-        <w:t>Strong student</w:t>
-      </w:r>
-      <w:r>
-        <w:tab/>
-        <w:t>$Strong</w:t>
-      </w:r>
-      <w:r>
-        <w:tab/>
-      </w:r>
-      <w:r>
-        <w:tab/>
-      </w:r>
-      <w:r>
-        <w:tab/>
-      </w:r>
-    </w:p>
-    <w:p>
-      <w:pPr>
-        <w:pStyle w:val="Line"/>
-      </w:pPr>
-      <w:r>
-        <w:t>Weak student</w:t>
-      </w:r>
-      <w:r>
-        <w:tab/>
-        <w:t>$Weak</w:t>
-      </w:r>
-      <w:r>
-        <w:tab/>
-      </w:r>
-      <w:r>
-        <w:tab/>
-      </w:r>
-    </w:p>
-    <w:p/>
     <w:p>
       <w:pPr>
         <w:shd w:val="clear" w:color="auto" w:fill="E6E6E6"/>
@@ -282,8 +366,6 @@
         </w:rPr>
         <w:t>Collateral learning</w:t>
       </w:r>
-      <w:bookmarkStart w:id="0" w:name="_GoBack"/>
-      <w:bookmarkEnd w:id="0"/>
     </w:p>
     <w:p>
       <w:pPr>
@@ -314,6 +396,8 @@
       <w:pPr>
         <w:pStyle w:val="Line"/>
       </w:pPr>
+      <w:bookmarkStart w:id="0" w:name="_GoBack"/>
+      <w:bookmarkEnd w:id="0"/>
     </w:p>
     <w:sectPr>
       <w:footerReference w:type="default" r:id="rId10"/>
@@ -3387,7 +3471,7 @@
 </file>
 
 <file path=customXml/itemProps1.xml><?xml version="1.0" encoding="utf-8"?>
-<ds:datastoreItem xmlns:ds="http://schemas.openxmlformats.org/officeDocument/2006/customXml" ds:itemID="{3669905B-A5DC-45CF-89FA-7A6380375D83}">
+<ds:datastoreItem xmlns:ds="http://schemas.openxmlformats.org/officeDocument/2006/customXml" ds:itemID="{9689A48B-08DF-4D9D-8D80-A0C917CA064F}">
   <ds:schemaRefs>
     <ds:schemaRef ds:uri="http://schemas.openxmlformats.org/officeDocument/2006/bibliography"/>
   </ds:schemaRefs>

</xml_diff>

<commit_message>
Revert "Revert "drafter: response""
This reverts commit 91bfb0ae6b997ef09071cdf2592d3539257b09fc.
</commit_message>
<xml_diff>
--- a/script_drafter/OS_template.docx
+++ b/script_drafter/OS_template.docx
@@ -18,9 +18,8 @@
           <w:sz w:val="38"/>
           <w:szCs w:val="38"/>
         </w:rPr>
-        <w:t>Lesson $</w:t>
+        <w:t xml:space="preserve">Lesson </w:t>
       </w:r>
-      <w:proofErr w:type="spellStart"/>
       <w:r>
         <w:rPr>
           <w:b/>
@@ -28,9 +27,10 @@
           <w:sz w:val="38"/>
           <w:szCs w:val="38"/>
         </w:rPr>
-        <w:t>lesson_num</w:t>
+        <w:t xml:space="preserve">$lesson_num </w:t>
       </w:r>
-      <w:proofErr w:type="spellEnd"/>
+      <w:bookmarkStart w:id="0" w:name="_GoBack"/>
+      <w:bookmarkEnd w:id="0"/>
       <w:r>
         <w:rPr>
           <w:b/>
@@ -38,7 +38,7 @@
           <w:sz w:val="38"/>
           <w:szCs w:val="38"/>
         </w:rPr>
-        <w:t xml:space="preserve"> $topic</w:t>
+        <w:t>$topic</w:t>
       </w:r>
     </w:p>
     <w:p>
@@ -132,13 +132,8 @@
       </w:r>
       <w:r>
         <w:tab/>
-        <w:t>$</w:t>
+        <w:t>$lesson_type</w:t>
       </w:r>
-      <w:proofErr w:type="spellStart"/>
-      <w:r>
-        <w:t>lesson_type</w:t>
-      </w:r>
-      <w:proofErr w:type="spellEnd"/>
     </w:p>
     <w:p/>
     <w:p>
@@ -251,13 +246,13 @@
         <w:tblLook w:val="04A0" w:firstRow="1" w:lastRow="0" w:firstColumn="1" w:lastColumn="0" w:noHBand="0" w:noVBand="1"/>
       </w:tblPr>
       <w:tblGrid>
-        <w:gridCol w:w="4428"/>
-        <w:gridCol w:w="4428"/>
+        <w:gridCol w:w="1911"/>
+        <w:gridCol w:w="1191"/>
       </w:tblGrid>
       <w:tr>
         <w:tc>
           <w:tcPr>
-            <w:tcW w:w="4428" w:type="dxa"/>
+            <w:tcW w:w="1911" w:type="dxa"/>
           </w:tcPr>
           <w:p>
             <w:pPr>
@@ -271,7 +266,7 @@
         </w:tc>
         <w:tc>
           <w:tcPr>
-            <w:tcW w:w="4428" w:type="dxa"/>
+            <w:tcW w:w="1191" w:type="dxa"/>
           </w:tcPr>
           <w:p>
             <w:pPr>
@@ -287,7 +282,7 @@
       <w:tr>
         <w:tc>
           <w:tcPr>
-            <w:tcW w:w="4428" w:type="dxa"/>
+            <w:tcW w:w="1911" w:type="dxa"/>
           </w:tcPr>
           <w:p>
             <w:pPr>
@@ -301,7 +296,7 @@
         </w:tc>
         <w:tc>
           <w:tcPr>
-            <w:tcW w:w="4428" w:type="dxa"/>
+            <w:tcW w:w="1191" w:type="dxa"/>
           </w:tcPr>
           <w:p>
             <w:pPr>
@@ -317,7 +312,7 @@
       <w:tr>
         <w:tc>
           <w:tcPr>
-            <w:tcW w:w="4428" w:type="dxa"/>
+            <w:tcW w:w="1911" w:type="dxa"/>
           </w:tcPr>
           <w:p>
             <w:pPr>
@@ -331,7 +326,7 @@
         </w:tc>
         <w:tc>
           <w:tcPr>
-            <w:tcW w:w="4428" w:type="dxa"/>
+            <w:tcW w:w="1191" w:type="dxa"/>
           </w:tcPr>
           <w:p>
             <w:pPr>
@@ -396,8 +391,6 @@
       <w:pPr>
         <w:pStyle w:val="Line"/>
       </w:pPr>
-      <w:bookmarkStart w:id="0" w:name="_GoBack"/>
-      <w:bookmarkEnd w:id="0"/>
     </w:p>
     <w:sectPr>
       <w:footerReference w:type="default" r:id="rId10"/>
@@ -3471,7 +3464,7 @@
 </file>
 
 <file path=customXml/itemProps1.xml><?xml version="1.0" encoding="utf-8"?>
-<ds:datastoreItem xmlns:ds="http://schemas.openxmlformats.org/officeDocument/2006/customXml" ds:itemID="{9689A48B-08DF-4D9D-8D80-A0C917CA064F}">
+<ds:datastoreItem xmlns:ds="http://schemas.openxmlformats.org/officeDocument/2006/customXml" ds:itemID="{FABA2DDD-F3A3-4818-8589-6AA2CA91A20A}">
   <ds:schemaRefs>
     <ds:schemaRef ds:uri="http://schemas.openxmlformats.org/officeDocument/2006/bibliography"/>
   </ds:schemaRefs>

</xml_diff>